<commit_message>
cập nhật bài tập slide
</commit_message>
<xml_diff>
--- a/kiem-thu-dong-du-lieu/tailieu/bai-tap-slide.docx
+++ b/kiem-thu-dong-du-lieu/tailieu/bai-tap-slide.docx
@@ -1,6 +1,6 @@
 
 <file path=word/document.xml><?xml version="1.0" encoding="utf-8"?>
-<w:document xmlns:wpc="http://schemas.microsoft.com/office/word/2010/wordprocessingCanvas" xmlns:cx="http://schemas.microsoft.com/office/drawing/2014/chartex" xmlns:cx1="http://schemas.microsoft.com/office/drawing/2015/9/8/chartex" xmlns:mc="http://schemas.openxmlformats.org/markup-compatibility/2006" xmlns:o="urn:schemas-microsoft-com:office:office" xmlns:r="http://schemas.openxmlformats.org/officeDocument/2006/relationships" xmlns:m="http://schemas.openxmlformats.org/officeDocument/2006/math" xmlns:v="urn:schemas-microsoft-com:vml" xmlns:wp14="http://schemas.microsoft.com/office/word/2010/wordprocessingDrawing" xmlns:wp="http://schemas.openxmlformats.org/drawingml/2006/wordprocessingDrawing" xmlns:w10="urn:schemas-microsoft-com:office:word" xmlns:w="http://schemas.openxmlformats.org/wordprocessingml/2006/main" xmlns:w14="http://schemas.microsoft.com/office/word/2010/wordml" xmlns:w15="http://schemas.microsoft.com/office/word/2012/wordml" xmlns:w16se="http://schemas.microsoft.com/office/word/2015/wordml/symex" xmlns:wpg="http://schemas.microsoft.com/office/word/2010/wordprocessingGroup" xmlns:wpi="http://schemas.microsoft.com/office/word/2010/wordprocessingInk" xmlns:wne="http://schemas.microsoft.com/office/word/2006/wordml" xmlns:wps="http://schemas.microsoft.com/office/word/2010/wordprocessingShape" mc:Ignorable="w14 w15 w16se wp14">
+<w:document xmlns:wpc="http://schemas.microsoft.com/office/word/2010/wordprocessingCanvas" xmlns:cx="http://schemas.microsoft.com/office/drawing/2014/chartex" xmlns:mc="http://schemas.openxmlformats.org/markup-compatibility/2006" xmlns:o="urn:schemas-microsoft-com:office:office" xmlns:r="http://schemas.openxmlformats.org/officeDocument/2006/relationships" xmlns:m="http://schemas.openxmlformats.org/officeDocument/2006/math" xmlns:v="urn:schemas-microsoft-com:vml" xmlns:wp14="http://schemas.microsoft.com/office/word/2010/wordprocessingDrawing" xmlns:wp="http://schemas.openxmlformats.org/drawingml/2006/wordprocessingDrawing" xmlns:w10="urn:schemas-microsoft-com:office:word" xmlns:w="http://schemas.openxmlformats.org/wordprocessingml/2006/main" xmlns:w14="http://schemas.microsoft.com/office/word/2010/wordml" xmlns:w15="http://schemas.microsoft.com/office/word/2012/wordml" xmlns:w16se="http://schemas.microsoft.com/office/word/2015/wordml/symex" xmlns:wpg="http://schemas.microsoft.com/office/word/2010/wordprocessingGroup" xmlns:wpi="http://schemas.microsoft.com/office/word/2010/wordprocessingInk" xmlns:wne="http://schemas.microsoft.com/office/word/2006/wordml" xmlns:wps="http://schemas.microsoft.com/office/word/2010/wordprocessingShape" mc:Ignorable="w14 w15 w16se wp14">
   <w:body>
     <w:p>
       <w:pPr>
@@ -552,13 +552,49 @@
         <w:rPr>
           <w:sz w:val="28"/>
         </w:rPr>
-        <w:t xml:space="preserve">Def: </w:t>
-      </w:r>
+        <w:t>Def:</w:t>
+      </w:r>
+    </w:p>
+    <w:p>
+      <w:pPr>
+        <w:pStyle w:val="ListParagraph"/>
+        <w:numPr>
+          <w:ilvl w:val="1"/>
+          <w:numId w:val="1"/>
+        </w:numPr>
+        <w:rPr>
+          <w:sz w:val="28"/>
+        </w:rPr>
+      </w:pPr>
       <w:r>
         <w:rPr>
           <w:sz w:val="28"/>
         </w:rPr>
         <w:t>int result = 1</w:t>
+      </w:r>
+    </w:p>
+    <w:p>
+      <w:pPr>
+        <w:pStyle w:val="ListParagraph"/>
+        <w:numPr>
+          <w:ilvl w:val="1"/>
+          <w:numId w:val="1"/>
+        </w:numPr>
+        <w:rPr>
+          <w:sz w:val="28"/>
+        </w:rPr>
+      </w:pPr>
+      <w:r>
+        <w:rPr>
+          <w:sz w:val="28"/>
+        </w:rPr>
+        <w:t xml:space="preserve">result = result * </w:t>
+      </w:r>
+      <w:r>
+        <w:rPr>
+          <w:sz w:val="28"/>
+        </w:rPr>
+        <w:t>i</w:t>
       </w:r>
     </w:p>
     <w:p>
@@ -663,6 +699,18 @@
         </w:rPr>
         <w:t xml:space="preserve">Def: </w:t>
       </w:r>
+    </w:p>
+    <w:p>
+      <w:pPr>
+        <w:pStyle w:val="ListParagraph"/>
+        <w:numPr>
+          <w:ilvl w:val="1"/>
+          <w:numId w:val="1"/>
+        </w:numPr>
+        <w:rPr>
+          <w:sz w:val="28"/>
+        </w:rPr>
+      </w:pPr>
       <w:r>
         <w:rPr>
           <w:sz w:val="28"/>
@@ -674,6 +722,30 @@
           <w:sz w:val="28"/>
         </w:rPr>
         <w:t>i = 1</w:t>
+      </w:r>
+    </w:p>
+    <w:p>
+      <w:pPr>
+        <w:pStyle w:val="ListParagraph"/>
+        <w:numPr>
+          <w:ilvl w:val="1"/>
+          <w:numId w:val="1"/>
+        </w:numPr>
+        <w:rPr>
+          <w:sz w:val="28"/>
+        </w:rPr>
+      </w:pPr>
+      <w:r>
+        <w:rPr>
+          <w:sz w:val="28"/>
+        </w:rPr>
+        <w:t>i</w:t>
+      </w:r>
+      <w:r>
+        <w:rPr>
+          <w:sz w:val="28"/>
+        </w:rPr>
+        <w:t>++</w:t>
       </w:r>
     </w:p>
     <w:p>
@@ -894,8 +966,8 @@
         </w:rPr>
         <w:drawing>
           <wp:inline distT="0" distB="0" distL="0" distR="0">
-            <wp:extent cx="3823854" cy="2983698"/>
-            <wp:effectExtent l="0" t="0" r="5715" b="7620"/>
+            <wp:extent cx="2973788" cy="2320404"/>
+            <wp:effectExtent l="0" t="0" r="0" b="3810"/>
             <wp:docPr id="6" name="Picture 6"/>
             <wp:cNvGraphicFramePr>
               <a:graphicFrameLocks xmlns:a="http://schemas.openxmlformats.org/drawingml/2006/main" noChangeAspect="1"/>
@@ -925,7 +997,7 @@
                   <pic:spPr bwMode="auto">
                     <a:xfrm>
                       <a:off x="0" y="0"/>
-                      <a:ext cx="3847748" cy="3002342"/>
+                      <a:ext cx="3006698" cy="2346083"/>
                     </a:xfrm>
                     <a:prstGeom prst="rect">
                       <a:avLst/>
@@ -979,7 +1051,19 @@
         <w:rPr>
           <w:sz w:val="28"/>
         </w:rPr>
-        <w:t>Biến X: Def = {0, 3}; C-uses = {3, 5, 6}; P-uses = {1, 4}</w:t>
+        <w:t>Biến X:</w:t>
+      </w:r>
+      <w:r>
+        <w:rPr>
+          <w:sz w:val="28"/>
+        </w:rPr>
+        <w:t xml:space="preserve"> Def = {0, 3}; C-uses = {3, 5</w:t>
+      </w:r>
+      <w:r>
+        <w:rPr>
+          <w:sz w:val="28"/>
+        </w:rPr>
+        <w:t>}; P-uses = {1, 4}</w:t>
       </w:r>
     </w:p>
     <w:p>
@@ -1007,10 +1091,10 @@
           <w:sz w:val="28"/>
         </w:rPr>
         <w:drawing>
-          <wp:inline distT="0" distB="0" distL="0" distR="0" wp14:anchorId="413C8AA9" wp14:editId="19CFD975">
-            <wp:extent cx="5458587" cy="4048690"/>
-            <wp:effectExtent l="0" t="0" r="8890" b="9525"/>
-            <wp:docPr id="11" name="Picture 11"/>
+          <wp:inline distT="0" distB="0" distL="0" distR="0" wp14:anchorId="7AF81145" wp14:editId="48CE4866">
+            <wp:extent cx="4303987" cy="4059443"/>
+            <wp:effectExtent l="0" t="0" r="1905" b="0"/>
+            <wp:docPr id="4" name="Picture 4"/>
             <wp:cNvGraphicFramePr>
               <a:graphicFrameLocks xmlns:a="http://schemas.openxmlformats.org/drawingml/2006/main" noChangeAspect="1"/>
             </wp:cNvGraphicFramePr>
@@ -1030,7 +1114,7 @@
                   <pic:spPr>
                     <a:xfrm>
                       <a:off x="0" y="0"/>
-                      <a:ext cx="5458587" cy="4048690"/>
+                      <a:ext cx="4303987" cy="4059443"/>
                     </a:xfrm>
                     <a:prstGeom prst="rect">
                       <a:avLst/>
@@ -1042,24 +1126,104 @@
           </wp:inline>
         </w:drawing>
       </w:r>
-    </w:p>
-    <w:p>
-      <w:pPr>
-        <w:rPr>
-          <w:sz w:val="28"/>
-        </w:rPr>
-      </w:pPr>
-    </w:p>
-    <w:p>
-      <w:pPr>
-        <w:rPr>
-          <w:sz w:val="28"/>
-        </w:rPr>
-      </w:pPr>
-      <w:r>
-        <w:rPr>
-          <w:sz w:val="28"/>
-        </w:rPr>
+      <w:bookmarkStart w:id="0" w:name="_GoBack"/>
+      <w:bookmarkEnd w:id="0"/>
+    </w:p>
+    <w:p>
+      <w:pPr>
+        <w:rPr>
+          <w:sz w:val="28"/>
+        </w:rPr>
+      </w:pPr>
+    </w:p>
+    <w:p>
+      <w:pPr>
+        <w:rPr>
+          <w:sz w:val="28"/>
+        </w:rPr>
+      </w:pPr>
+    </w:p>
+    <w:p>
+      <w:pPr>
+        <w:rPr>
+          <w:sz w:val="28"/>
+        </w:rPr>
+      </w:pPr>
+    </w:p>
+    <w:p>
+      <w:pPr>
+        <w:rPr>
+          <w:sz w:val="28"/>
+        </w:rPr>
+      </w:pPr>
+    </w:p>
+    <w:p>
+      <w:pPr>
+        <w:rPr>
+          <w:sz w:val="28"/>
+        </w:rPr>
+      </w:pPr>
+    </w:p>
+    <w:p>
+      <w:pPr>
+        <w:rPr>
+          <w:sz w:val="28"/>
+        </w:rPr>
+      </w:pPr>
+    </w:p>
+    <w:p>
+      <w:pPr>
+        <w:rPr>
+          <w:sz w:val="28"/>
+        </w:rPr>
+      </w:pPr>
+    </w:p>
+    <w:p>
+      <w:pPr>
+        <w:rPr>
+          <w:sz w:val="28"/>
+        </w:rPr>
+      </w:pPr>
+    </w:p>
+    <w:p>
+      <w:pPr>
+        <w:rPr>
+          <w:sz w:val="28"/>
+        </w:rPr>
+      </w:pPr>
+    </w:p>
+    <w:p>
+      <w:pPr>
+        <w:rPr>
+          <w:sz w:val="28"/>
+        </w:rPr>
+      </w:pPr>
+    </w:p>
+    <w:p>
+      <w:pPr>
+        <w:rPr>
+          <w:sz w:val="28"/>
+        </w:rPr>
+      </w:pPr>
+    </w:p>
+    <w:p>
+      <w:pPr>
+        <w:rPr>
+          <w:sz w:val="28"/>
+        </w:rPr>
+      </w:pPr>
+    </w:p>
+    <w:p>
+      <w:pPr>
+        <w:rPr>
+          <w:sz w:val="28"/>
+        </w:rPr>
+      </w:pPr>
+      <w:r>
+        <w:rPr>
+          <w:sz w:val="28"/>
+        </w:rPr>
+        <w:lastRenderedPageBreak/>
         <w:t>3.</w:t>
       </w:r>
     </w:p>
@@ -1075,10 +1239,10 @@
           <w:sz w:val="28"/>
         </w:rPr>
         <w:drawing>
-          <wp:inline distT="0" distB="0" distL="0" distR="0" wp14:anchorId="4AE54FDC" wp14:editId="5883D0B7">
-            <wp:extent cx="6858000" cy="2335530"/>
-            <wp:effectExtent l="0" t="0" r="0" b="7620"/>
-            <wp:docPr id="9" name="Picture 9"/>
+          <wp:inline distT="0" distB="0" distL="0" distR="0" wp14:anchorId="615C9416" wp14:editId="729088E8">
+            <wp:extent cx="6736122" cy="5076497"/>
+            <wp:effectExtent l="0" t="0" r="7620" b="0"/>
+            <wp:docPr id="5" name="Picture 5"/>
             <wp:cNvGraphicFramePr>
               <a:graphicFrameLocks xmlns:a="http://schemas.openxmlformats.org/drawingml/2006/main" noChangeAspect="1"/>
             </wp:cNvGraphicFramePr>
@@ -1098,7 +1262,7 @@
                   <pic:spPr>
                     <a:xfrm>
                       <a:off x="0" y="0"/>
-                      <a:ext cx="6858000" cy="2335530"/>
+                      <a:ext cx="6805547" cy="5128818"/>
                     </a:xfrm>
                     <a:prstGeom prst="rect">
                       <a:avLst/>
@@ -1121,54 +1285,6 @@
         <w:rPr>
           <w:sz w:val="28"/>
         </w:rPr>
-        <w:lastRenderedPageBreak/>
-        <w:drawing>
-          <wp:inline distT="0" distB="0" distL="0" distR="0" wp14:anchorId="378A109C" wp14:editId="5B2F56C2">
-            <wp:extent cx="6858000" cy="2549525"/>
-            <wp:effectExtent l="0" t="0" r="0" b="3175"/>
-            <wp:docPr id="12" name="Picture 12"/>
-            <wp:cNvGraphicFramePr>
-              <a:graphicFrameLocks xmlns:a="http://schemas.openxmlformats.org/drawingml/2006/main" noChangeAspect="1"/>
-            </wp:cNvGraphicFramePr>
-            <a:graphic xmlns:a="http://schemas.openxmlformats.org/drawingml/2006/main">
-              <a:graphicData uri="http://schemas.openxmlformats.org/drawingml/2006/picture">
-                <pic:pic xmlns:pic="http://schemas.openxmlformats.org/drawingml/2006/picture">
-                  <pic:nvPicPr>
-                    <pic:cNvPr id="1" name=""/>
-                    <pic:cNvPicPr/>
-                  </pic:nvPicPr>
-                  <pic:blipFill>
-                    <a:blip r:embed="rId11"/>
-                    <a:stretch>
-                      <a:fillRect/>
-                    </a:stretch>
-                  </pic:blipFill>
-                  <pic:spPr>
-                    <a:xfrm>
-                      <a:off x="0" y="0"/>
-                      <a:ext cx="6858000" cy="2549525"/>
-                    </a:xfrm>
-                    <a:prstGeom prst="rect">
-                      <a:avLst/>
-                    </a:prstGeom>
-                  </pic:spPr>
-                </pic:pic>
-              </a:graphicData>
-            </a:graphic>
-          </wp:inline>
-        </w:drawing>
-      </w:r>
-    </w:p>
-    <w:p>
-      <w:pPr>
-        <w:rPr>
-          <w:sz w:val="28"/>
-        </w:rPr>
-      </w:pPr>
-      <w:r>
-        <w:rPr>
-          <w:sz w:val="28"/>
-        </w:rPr>
         <w:t>4.</w:t>
       </w:r>
     </w:p>
@@ -1337,76 +1453,6 @@
         </w:rPr>
         <w:t>Không tồn tại quan hệ def-use vì trong cùng 1 đỉnh, use(x) sẽ được sử dụng trước def(x)</w:t>
       </w:r>
-    </w:p>
-    <w:p>
-      <w:pPr>
-        <w:rPr>
-          <w:sz w:val="28"/>
-        </w:rPr>
-      </w:pPr>
-    </w:p>
-    <w:p>
-      <w:pPr>
-        <w:rPr>
-          <w:b/>
-          <w:sz w:val="28"/>
-          <w:u w:val="single"/>
-        </w:rPr>
-      </w:pPr>
-    </w:p>
-    <w:p>
-      <w:pPr>
-        <w:rPr>
-          <w:b/>
-          <w:sz w:val="28"/>
-          <w:u w:val="single"/>
-        </w:rPr>
-      </w:pPr>
-    </w:p>
-    <w:p>
-      <w:pPr>
-        <w:rPr>
-          <w:b/>
-          <w:sz w:val="28"/>
-          <w:u w:val="single"/>
-        </w:rPr>
-      </w:pPr>
-    </w:p>
-    <w:p>
-      <w:pPr>
-        <w:rPr>
-          <w:b/>
-          <w:sz w:val="28"/>
-          <w:u w:val="single"/>
-        </w:rPr>
-      </w:pPr>
-    </w:p>
-    <w:p>
-      <w:pPr>
-        <w:rPr>
-          <w:b/>
-          <w:sz w:val="28"/>
-          <w:u w:val="single"/>
-        </w:rPr>
-      </w:pPr>
-    </w:p>
-    <w:p>
-      <w:pPr>
-        <w:rPr>
-          <w:b/>
-          <w:sz w:val="28"/>
-          <w:u w:val="single"/>
-        </w:rPr>
-      </w:pPr>
-    </w:p>
-    <w:p>
-      <w:pPr>
-        <w:rPr>
-          <w:b/>
-          <w:sz w:val="28"/>
-          <w:u w:val="single"/>
-        </w:rPr>
-      </w:pPr>
     </w:p>
     <w:p>
       <w:pPr>
@@ -1478,8 +1524,8 @@
             <v:path o:extrusionok="f" gradientshapeok="t" o:connecttype="rect"/>
             <o:lock v:ext="edit" aspectratio="t"/>
           </v:shapetype>
-          <v:shape id="_x0000_i1027" type="#_x0000_t75" style="width:322.05pt;height:661.75pt">
-            <v:imagedata r:id="rId12" o:title="cfg5"/>
+          <v:shape id="_x0000_i1029" type="#_x0000_t75" style="width:321.75pt;height:661.5pt">
+            <v:imagedata r:id="rId11" o:title="cfg5"/>
           </v:shape>
         </w:pict>
       </w:r>
@@ -1525,6 +1571,7 @@
       </w:pPr>
       <w:r>
         <w:rPr>
+          <w:noProof/>
           <w:sz w:val="28"/>
         </w:rPr>
         <w:drawing>
@@ -1532,6 +1579,153 @@
             <wp:extent cx="6858000" cy="836930"/>
             <wp:effectExtent l="0" t="0" r="0" b="1270"/>
             <wp:docPr id="13" name="Picture 13"/>
+            <wp:cNvGraphicFramePr>
+              <a:graphicFrameLocks xmlns:a="http://schemas.openxmlformats.org/drawingml/2006/main" noChangeAspect="1"/>
+            </wp:cNvGraphicFramePr>
+            <a:graphic xmlns:a="http://schemas.openxmlformats.org/drawingml/2006/main">
+              <a:graphicData uri="http://schemas.openxmlformats.org/drawingml/2006/picture">
+                <pic:pic xmlns:pic="http://schemas.openxmlformats.org/drawingml/2006/picture">
+                  <pic:nvPicPr>
+                    <pic:cNvPr id="1" name=""/>
+                    <pic:cNvPicPr/>
+                  </pic:nvPicPr>
+                  <pic:blipFill>
+                    <a:blip r:embed="rId12"/>
+                    <a:stretch>
+                      <a:fillRect/>
+                    </a:stretch>
+                  </pic:blipFill>
+                  <pic:spPr>
+                    <a:xfrm>
+                      <a:off x="0" y="0"/>
+                      <a:ext cx="6858000" cy="836930"/>
+                    </a:xfrm>
+                    <a:prstGeom prst="rect">
+                      <a:avLst/>
+                    </a:prstGeom>
+                  </pic:spPr>
+                </pic:pic>
+              </a:graphicData>
+            </a:graphic>
+          </wp:inline>
+        </w:drawing>
+      </w:r>
+    </w:p>
+    <w:p>
+      <w:pPr>
+        <w:rPr>
+          <w:sz w:val="28"/>
+        </w:rPr>
+      </w:pPr>
+    </w:p>
+    <w:p>
+      <w:pPr>
+        <w:rPr>
+          <w:sz w:val="28"/>
+        </w:rPr>
+      </w:pPr>
+      <w:r>
+        <w:rPr>
+          <w:sz w:val="28"/>
+        </w:rPr>
+        <w:t>3.</w:t>
+      </w:r>
+    </w:p>
+    <w:p>
+      <w:pPr>
+        <w:rPr>
+          <w:sz w:val="28"/>
+        </w:rPr>
+      </w:pPr>
+      <w:r>
+        <w:rPr>
+          <w:sz w:val="28"/>
+        </w:rPr>
+        <w:t xml:space="preserve">Biến </w:t>
+      </w:r>
+      <w:r>
+        <w:rPr>
+          <w:b/>
+          <w:sz w:val="28"/>
+        </w:rPr>
+        <w:t>m</w:t>
+      </w:r>
+      <w:r>
+        <w:rPr>
+          <w:sz w:val="28"/>
+        </w:rPr>
+        <w:t>: Def = {1, 3, 12}; C-uses = {3, 9, 12, 13, 14}; P-uses = {2, 6, 10, 11}</w:t>
+      </w:r>
+    </w:p>
+    <w:p>
+      <w:pPr>
+        <w:rPr>
+          <w:sz w:val="28"/>
+        </w:rPr>
+      </w:pPr>
+      <w:r>
+        <w:rPr>
+          <w:sz w:val="28"/>
+        </w:rPr>
+        <w:t xml:space="preserve">Biến </w:t>
+      </w:r>
+      <w:r>
+        <w:rPr>
+          <w:b/>
+          <w:sz w:val="28"/>
+        </w:rPr>
+        <w:t>n</w:t>
+      </w:r>
+      <w:r>
+        <w:rPr>
+          <w:sz w:val="28"/>
+        </w:rPr>
+        <w:t>: Def = {1, 5, 13}; C-uses = {5, 7, 12, 13}; P-uses = {4, 8, 10, 11}</w:t>
+      </w:r>
+    </w:p>
+    <w:p>
+      <w:pPr>
+        <w:rPr>
+          <w:sz w:val="28"/>
+        </w:rPr>
+      </w:pPr>
+    </w:p>
+    <w:p>
+      <w:pPr>
+        <w:rPr>
+          <w:sz w:val="28"/>
+        </w:rPr>
+      </w:pPr>
+      <w:r>
+        <w:rPr>
+          <w:sz w:val="28"/>
+        </w:rPr>
+        <w:t>Các đường đi &amp; ca kiểm thử với độ đo all-def</w:t>
+      </w:r>
+      <w:r>
+        <w:rPr>
+          <w:sz w:val="28"/>
+        </w:rPr>
+        <w:t>s</w:t>
+      </w:r>
+    </w:p>
+    <w:p>
+      <w:pPr>
+        <w:jc w:val="center"/>
+        <w:rPr>
+          <w:sz w:val="28"/>
+        </w:rPr>
+      </w:pPr>
+      <w:r>
+        <w:rPr>
+          <w:noProof/>
+          <w:sz w:val="28"/>
+        </w:rPr>
+        <w:drawing>
+          <wp:inline distT="0" distB="0" distL="0" distR="0" wp14:anchorId="37249578" wp14:editId="51AFF2C6">
+            <wp:extent cx="6858000" cy="2415540"/>
+            <wp:effectExtent l="0" t="0" r="0" b="3810"/>
+            <wp:docPr id="16" name="Picture 16"/>
             <wp:cNvGraphicFramePr>
               <a:graphicFrameLocks xmlns:a="http://schemas.openxmlformats.org/drawingml/2006/main" noChangeAspect="1"/>
             </wp:cNvGraphicFramePr>
@@ -1551,208 +1745,6 @@
                   <pic:spPr>
                     <a:xfrm>
                       <a:off x="0" y="0"/>
-                      <a:ext cx="6858000" cy="836930"/>
-                    </a:xfrm>
-                    <a:prstGeom prst="rect">
-                      <a:avLst/>
-                    </a:prstGeom>
-                  </pic:spPr>
-                </pic:pic>
-              </a:graphicData>
-            </a:graphic>
-          </wp:inline>
-        </w:drawing>
-      </w:r>
-    </w:p>
-    <w:p>
-      <w:pPr>
-        <w:rPr>
-          <w:sz w:val="28"/>
-        </w:rPr>
-      </w:pPr>
-    </w:p>
-    <w:p>
-      <w:pPr>
-        <w:rPr>
-          <w:sz w:val="28"/>
-        </w:rPr>
-      </w:pPr>
-      <w:r>
-        <w:rPr>
-          <w:sz w:val="28"/>
-        </w:rPr>
-        <w:t>3.</w:t>
-      </w:r>
-    </w:p>
-    <w:p>
-      <w:pPr>
-        <w:rPr>
-          <w:sz w:val="28"/>
-        </w:rPr>
-      </w:pPr>
-      <w:r>
-        <w:rPr>
-          <w:sz w:val="28"/>
-        </w:rPr>
-        <w:t xml:space="preserve">Biến </w:t>
-      </w:r>
-      <w:r>
-        <w:rPr>
-          <w:b/>
-          <w:sz w:val="28"/>
-        </w:rPr>
-        <w:t>m</w:t>
-      </w:r>
-      <w:r>
-        <w:rPr>
-          <w:sz w:val="28"/>
-        </w:rPr>
-        <w:t>: Def = {</w:t>
-      </w:r>
-      <w:r>
-        <w:rPr>
-          <w:sz w:val="28"/>
-        </w:rPr>
-        <w:t>1, 3, 12</w:t>
-      </w:r>
-      <w:r>
-        <w:rPr>
-          <w:sz w:val="28"/>
-        </w:rPr>
-        <w:t>}; C-uses = {</w:t>
-      </w:r>
-      <w:r>
-        <w:rPr>
-          <w:sz w:val="28"/>
-        </w:rPr>
-        <w:t>3, 9, 12, 13, 14}; P-uses = {2, 6, 10, 11</w:t>
-      </w:r>
-      <w:r>
-        <w:rPr>
-          <w:sz w:val="28"/>
-        </w:rPr>
-        <w:t>}</w:t>
-      </w:r>
-    </w:p>
-    <w:p>
-      <w:pPr>
-        <w:rPr>
-          <w:sz w:val="28"/>
-        </w:rPr>
-      </w:pPr>
-      <w:r>
-        <w:rPr>
-          <w:sz w:val="28"/>
-        </w:rPr>
-        <w:t>Biế</w:t>
-      </w:r>
-      <w:r>
-        <w:rPr>
-          <w:sz w:val="28"/>
-        </w:rPr>
-        <w:t xml:space="preserve">n </w:t>
-      </w:r>
-      <w:r>
-        <w:rPr>
-          <w:b/>
-          <w:sz w:val="28"/>
-        </w:rPr>
-        <w:t>n</w:t>
-      </w:r>
-      <w:r>
-        <w:rPr>
-          <w:sz w:val="28"/>
-        </w:rPr>
-        <w:t>: Def = {1, 5, 13}; C-uses = {5, 7, 12, 13</w:t>
-      </w:r>
-      <w:r>
-        <w:rPr>
-          <w:sz w:val="28"/>
-        </w:rPr>
-        <w:t>}</w:t>
-      </w:r>
-      <w:r>
-        <w:rPr>
-          <w:sz w:val="28"/>
-        </w:rPr>
-        <w:t>; P-uses = {4, 8, 10, 11</w:t>
-      </w:r>
-      <w:r>
-        <w:rPr>
-          <w:sz w:val="28"/>
-        </w:rPr>
-        <w:t>}</w:t>
-      </w:r>
-    </w:p>
-    <w:p>
-      <w:pPr>
-        <w:rPr>
-          <w:sz w:val="28"/>
-        </w:rPr>
-      </w:pPr>
-    </w:p>
-    <w:p>
-      <w:pPr>
-        <w:rPr>
-          <w:sz w:val="28"/>
-        </w:rPr>
-      </w:pPr>
-      <w:r>
-        <w:rPr>
-          <w:sz w:val="28"/>
-        </w:rPr>
-        <w:t xml:space="preserve">Các đường đi &amp; ca kiểm thử với độ </w:t>
-      </w:r>
-      <w:r>
-        <w:rPr>
-          <w:sz w:val="28"/>
-        </w:rPr>
-        <w:t>đo all-def</w:t>
-      </w:r>
-      <w:r>
-        <w:rPr>
-          <w:sz w:val="28"/>
-        </w:rPr>
-        <w:t>s</w:t>
-      </w:r>
-      <w:bookmarkStart w:id="0" w:name="_GoBack"/>
-      <w:bookmarkEnd w:id="0"/>
-    </w:p>
-    <w:p>
-      <w:pPr>
-        <w:jc w:val="center"/>
-        <w:rPr>
-          <w:sz w:val="28"/>
-        </w:rPr>
-      </w:pPr>
-      <w:r>
-        <w:rPr>
-          <w:sz w:val="28"/>
-        </w:rPr>
-        <w:drawing>
-          <wp:inline distT="0" distB="0" distL="0" distR="0" wp14:anchorId="37249578" wp14:editId="51AFF2C6">
-            <wp:extent cx="6858000" cy="2415540"/>
-            <wp:effectExtent l="0" t="0" r="0" b="3810"/>
-            <wp:docPr id="16" name="Picture 16"/>
-            <wp:cNvGraphicFramePr>
-              <a:graphicFrameLocks xmlns:a="http://schemas.openxmlformats.org/drawingml/2006/main" noChangeAspect="1"/>
-            </wp:cNvGraphicFramePr>
-            <a:graphic xmlns:a="http://schemas.openxmlformats.org/drawingml/2006/main">
-              <a:graphicData uri="http://schemas.openxmlformats.org/drawingml/2006/picture">
-                <pic:pic xmlns:pic="http://schemas.openxmlformats.org/drawingml/2006/picture">
-                  <pic:nvPicPr>
-                    <pic:cNvPr id="1" name=""/>
-                    <pic:cNvPicPr/>
-                  </pic:nvPicPr>
-                  <pic:blipFill>
-                    <a:blip r:embed="rId14"/>
-                    <a:stretch>
-                      <a:fillRect/>
-                    </a:stretch>
-                  </pic:blipFill>
-                  <pic:spPr>
-                    <a:xfrm>
-                      <a:off x="0" y="0"/>
                       <a:ext cx="6858000" cy="2415540"/>
                     </a:xfrm>
                     <a:prstGeom prst="rect">
@@ -1777,7 +1769,7 @@
 </file>
 
 <file path=word/numbering.xml><?xml version="1.0" encoding="utf-8"?>
-<w:numbering xmlns:wpc="http://schemas.microsoft.com/office/word/2010/wordprocessingCanvas" xmlns:cx="http://schemas.microsoft.com/office/drawing/2014/chartex" xmlns:cx1="http://schemas.microsoft.com/office/drawing/2015/9/8/chartex" xmlns:mc="http://schemas.openxmlformats.org/markup-compatibility/2006" xmlns:o="urn:schemas-microsoft-com:office:office" xmlns:r="http://schemas.openxmlformats.org/officeDocument/2006/relationships" xmlns:m="http://schemas.openxmlformats.org/officeDocument/2006/math" xmlns:v="urn:schemas-microsoft-com:vml" xmlns:wp14="http://schemas.microsoft.com/office/word/2010/wordprocessingDrawing" xmlns:wp="http://schemas.openxmlformats.org/drawingml/2006/wordprocessingDrawing" xmlns:w10="urn:schemas-microsoft-com:office:word" xmlns:w="http://schemas.openxmlformats.org/wordprocessingml/2006/main" xmlns:w14="http://schemas.microsoft.com/office/word/2010/wordml" xmlns:w15="http://schemas.microsoft.com/office/word/2012/wordml" xmlns:w16se="http://schemas.microsoft.com/office/word/2015/wordml/symex" xmlns:wpg="http://schemas.microsoft.com/office/word/2010/wordprocessingGroup" xmlns:wpi="http://schemas.microsoft.com/office/word/2010/wordprocessingInk" xmlns:wne="http://schemas.microsoft.com/office/word/2006/wordml" xmlns:wps="http://schemas.microsoft.com/office/word/2010/wordprocessingShape" mc:Ignorable="w14 w15 w16se wp14">
+<w:numbering xmlns:wpc="http://schemas.microsoft.com/office/word/2010/wordprocessingCanvas" xmlns:cx="http://schemas.microsoft.com/office/drawing/2014/chartex" xmlns:mc="http://schemas.openxmlformats.org/markup-compatibility/2006" xmlns:o="urn:schemas-microsoft-com:office:office" xmlns:r="http://schemas.openxmlformats.org/officeDocument/2006/relationships" xmlns:m="http://schemas.openxmlformats.org/officeDocument/2006/math" xmlns:v="urn:schemas-microsoft-com:vml" xmlns:wp14="http://schemas.microsoft.com/office/word/2010/wordprocessingDrawing" xmlns:wp="http://schemas.openxmlformats.org/drawingml/2006/wordprocessingDrawing" xmlns:w10="urn:schemas-microsoft-com:office:word" xmlns:w="http://schemas.openxmlformats.org/wordprocessingml/2006/main" xmlns:w14="http://schemas.microsoft.com/office/word/2010/wordml" xmlns:w15="http://schemas.microsoft.com/office/word/2012/wordml" xmlns:w16se="http://schemas.microsoft.com/office/word/2015/wordml/symex" xmlns:wpg="http://schemas.microsoft.com/office/word/2010/wordprocessingGroup" xmlns:wpi="http://schemas.microsoft.com/office/word/2010/wordprocessingInk" xmlns:wne="http://schemas.microsoft.com/office/word/2006/wordml" xmlns:wps="http://schemas.microsoft.com/office/word/2010/wordprocessingShape" mc:Ignorable="w14 w15 w16se wp14">
   <w:abstractNum w:abstractNumId="0" w15:restartNumberingAfterBreak="0">
     <w:nsid w:val="016B0BC3"/>
     <w:multiLevelType w:val="hybridMultilevel"/>

</xml_diff>